<commit_message>
Soy una bestia, User Stories relacionadas a la funcionalidad de foros terminadas, pasando tests unitarios de las pruebas de usuario, y con todo comentado como para generar la documentación. Además, agregué la funcionalidad de agregar miembro, agregar admin, eliminar miembro, eliminar admin para los foros. User Stories: [CM-3: Crear foro, CM-6: Eliminar foro, CM-7: Modificar foro, CM-5: Ver foros, NUEVA USER PORQUE FALTABA, CM-53: Ver foros]
</commit_message>
<xml_diff>
--- a/Documentacion/Sprint1/UserStories/CM-7.docx
+++ b/Documentacion/Sprint1/UserStories/CM-7.docx
@@ -180,15 +180,7 @@
                 <w:sz w:val="18"/>
                 <w:szCs w:val="18"/>
               </w:rPr>
-              <w:t>DEBE ingresar un título</w:t>
-            </w:r>
-            <w:r>
-              <w:rPr>
-                <w:color w:val="000000"/>
-                <w:sz w:val="18"/>
-                <w:szCs w:val="18"/>
-              </w:rPr>
-              <w:t xml:space="preserve"> con un numero de caracteres no superior a 100.</w:t>
+              <w:t>DEBE ingresar un título con un numero de caracteres no superior a 100.</w:t>
             </w:r>
           </w:p>
           <w:p>
@@ -374,13 +366,19 @@
               <w:rPr>
                 <w:color w:val="000000"/>
               </w:rPr>
-              <w:t xml:space="preserve">PROBAR modificar un foro </w:t>
-            </w:r>
-            <w:r>
-              <w:rPr>
-                <w:color w:val="000000"/>
-              </w:rPr>
-              <w:t>ingresando un titulo con un numero de caracteres superior a 100(FALLA)</w:t>
+              <w:t>PROBAR modificar un foro ingresando un titulo con un numero de caracteres superior a 100</w:t>
+            </w:r>
+            <w:r>
+              <w:rPr>
+                <w:color w:val="000000"/>
+              </w:rPr>
+              <w:t xml:space="preserve"> </w:t>
+            </w:r>
+            <w:r>
+              <w:rPr>
+                <w:color w:val="000000"/>
+              </w:rPr>
+              <w:t>(FALLA)</w:t>
             </w:r>
           </w:p>
           <w:p>
@@ -398,31 +396,7 @@
               <w:rPr>
                 <w:color w:val="000000"/>
               </w:rPr>
-              <w:t>PROBAR modificar un foro sin ingresar un</w:t>
-            </w:r>
-            <w:r>
-              <w:rPr>
-                <w:color w:val="000000"/>
-              </w:rPr>
-              <w:t>a</w:t>
-            </w:r>
-            <w:r>
-              <w:rPr>
-                <w:color w:val="000000"/>
-              </w:rPr>
-              <w:t xml:space="preserve"> </w:t>
-            </w:r>
-            <w:r>
-              <w:rPr>
-                <w:color w:val="000000"/>
-              </w:rPr>
-              <w:t>descripción (</w:t>
-            </w:r>
-            <w:r>
-              <w:rPr>
-                <w:color w:val="000000"/>
-              </w:rPr>
-              <w:t>FALLA)</w:t>
+              <w:t>PROBAR modificar un foro sin ingresar una descripción (FALLA)</w:t>
             </w:r>
           </w:p>
           <w:p>
@@ -440,55 +414,7 @@
               <w:rPr>
                 <w:color w:val="000000"/>
               </w:rPr>
-              <w:t>PROBAR modificar un foro ingresando un</w:t>
-            </w:r>
-            <w:r>
-              <w:rPr>
-                <w:color w:val="000000"/>
-              </w:rPr>
-              <w:t>a</w:t>
-            </w:r>
-            <w:r>
-              <w:rPr>
-                <w:color w:val="000000"/>
-              </w:rPr>
-              <w:t xml:space="preserve"> </w:t>
-            </w:r>
-            <w:r>
-              <w:rPr>
-                <w:color w:val="000000"/>
-              </w:rPr>
-              <w:t>descripción</w:t>
-            </w:r>
-            <w:r>
-              <w:rPr>
-                <w:color w:val="000000"/>
-              </w:rPr>
-              <w:t xml:space="preserve"> con un numero de caracteres superior a </w:t>
-            </w:r>
-            <w:r>
-              <w:rPr>
-                <w:color w:val="000000"/>
-              </w:rPr>
-              <w:t>3</w:t>
-            </w:r>
-            <w:r>
-              <w:rPr>
-                <w:color w:val="000000"/>
-              </w:rPr>
-              <w:t>00</w:t>
-            </w:r>
-            <w:r>
-              <w:rPr>
-                <w:color w:val="000000"/>
-              </w:rPr>
-              <w:t xml:space="preserve"> </w:t>
-            </w:r>
-            <w:r>
-              <w:rPr>
-                <w:color w:val="000000"/>
-              </w:rPr>
-              <w:t>(FALLA)</w:t>
+              <w:t>PROBAR modificar un foro ingresando una descripción con un numero de caracteres superior a 300 (FALLA)</w:t>
             </w:r>
           </w:p>
           <w:p>

</xml_diff>